<commit_message>
Shopify add-on version 2.0
+ Added feature for blocking gift certificates
- fix for product images
- fix for "Loading" text
</commit_message>
<xml_diff>
--- a/Shopify/IC_Shopify_Add-on(iframe)_Installation_Guide.docx
+++ b/Shopify/IC_Shopify_Add-on(iframe)_Installation_Guide.docx
@@ -23,7 +23,7 @@
               <w:noProof/>
             </w:rPr>
             <w:drawing>
-              <wp:anchor distT="0" distB="0" distL="114300" distR="114300" simplePos="0" relativeHeight="251669504" behindDoc="0" locked="0" layoutInCell="1" allowOverlap="1" wp14:anchorId="7562E679" wp14:editId="6E30B2DB">
+              <wp:anchor distT="0" distB="0" distL="114300" distR="114300" simplePos="0" relativeHeight="251669504" behindDoc="0" locked="0" layoutInCell="1" allowOverlap="1" wp14:anchorId="71FFAEC2" wp14:editId="78E04A8D">
                 <wp:simplePos x="0" y="0"/>
                 <wp:positionH relativeFrom="column">
                   <wp:posOffset>-76199</wp:posOffset>
@@ -83,7 +83,7 @@
               <w:noProof/>
             </w:rPr>
             <w:drawing>
-              <wp:anchor distT="0" distB="0" distL="114300" distR="114300" simplePos="0" relativeHeight="251660287" behindDoc="1" locked="0" layoutInCell="1" allowOverlap="1" wp14:anchorId="5D4A61FC" wp14:editId="099DE614">
+              <wp:anchor distT="0" distB="0" distL="114300" distR="114300" simplePos="0" relativeHeight="251660287" behindDoc="1" locked="0" layoutInCell="1" allowOverlap="1" wp14:anchorId="4F98E9A6" wp14:editId="38486AD5">
                 <wp:simplePos x="0" y="0"/>
                 <wp:positionH relativeFrom="column">
                   <wp:posOffset>-828675</wp:posOffset>
@@ -146,7 +146,7 @@
               <w:noProof/>
             </w:rPr>
             <w:drawing>
-              <wp:anchor distT="0" distB="0" distL="114300" distR="114300" simplePos="0" relativeHeight="251663360" behindDoc="0" locked="0" layoutInCell="1" allowOverlap="1" wp14:anchorId="09904577" wp14:editId="7EC5A28B">
+              <wp:anchor distT="0" distB="0" distL="114300" distR="114300" simplePos="0" relativeHeight="251663360" behindDoc="0" locked="0" layoutInCell="1" allowOverlap="1" wp14:anchorId="4D374BF0" wp14:editId="5D6918DE">
                 <wp:simplePos x="0" y="0"/>
                 <wp:positionH relativeFrom="column">
                   <wp:posOffset>3238500</wp:posOffset>
@@ -263,7 +263,7 @@
             <mc:AlternateContent>
               <mc:Choice Requires="wpg">
                 <w:drawing>
-                  <wp:anchor distT="0" distB="0" distL="114300" distR="114300" simplePos="0" relativeHeight="251661312" behindDoc="0" locked="0" layoutInCell="0" allowOverlap="1" wp14:anchorId="7EF9B729" wp14:editId="4CF4AC16">
+                  <wp:anchor distT="0" distB="0" distL="114300" distR="114300" simplePos="0" relativeHeight="251661312" behindDoc="0" locked="0" layoutInCell="0" allowOverlap="1" wp14:anchorId="23EBDEF5" wp14:editId="2AD51C78">
                     <wp:simplePos x="0" y="0"/>
                     <wp:positionH relativeFrom="page">
                       <wp:posOffset>518160</wp:posOffset>
@@ -342,15 +342,7 @@
                                         <w:pStyle w:val="NoSpacing"/>
                                       </w:pPr>
                                       <w:r>
-                                        <w:t xml:space="preserve">For </w:t>
-                                      </w:r>
-                                      <w:proofErr w:type="spellStart"/>
-                                      <w:r>
-                                        <w:t>iframe</w:t>
-                                      </w:r>
-                                      <w:proofErr w:type="spellEnd"/>
-                                      <w:r>
-                                        <w:t xml:space="preserve"> based integration, a new template is created in template editor in the back-end and IC code is inserted in this new template. A new page is created and linked to this template. IC button is added on cart page. </w:t>
+                                        <w:t xml:space="preserve">For iframe based integration, a new template is created in template editor in the back-end and IC code is inserted in this new template. A new page is created and linked to this template. IC button is added on cart page. </w:t>
                                       </w:r>
                                     </w:p>
                                   </w:sdtContent>
@@ -430,19 +422,8 @@
                                           <w:sz w:val="28"/>
                                           <w:szCs w:val="28"/>
                                         </w:rPr>
-                                        <w:t xml:space="preserve">International Checkout, </w:t>
+                                        <w:t>International Checkout, Inc</w:t>
                                       </w:r>
-                                      <w:proofErr w:type="spellStart"/>
-                                      <w:r>
-                                        <w:rPr>
-                                          <w:b/>
-                                          <w:bCs/>
-                                          <w:sz w:val="28"/>
-                                          <w:szCs w:val="28"/>
-                                        </w:rPr>
-                                        <w:t>Inc</w:t>
-                                      </w:r>
-                                      <w:proofErr w:type="spellEnd"/>
                                     </w:p>
                                   </w:sdtContent>
                                 </w:sdt>
@@ -781,19 +762,11 @@
           <w:r>
             <w:t>(</w:t>
           </w:r>
-          <w:proofErr w:type="spellStart"/>
           <w:r>
             <w:rPr>
               <w:color w:val="548DD4" w:themeColor="text2" w:themeTint="99"/>
             </w:rPr>
-            <w:t>iframe</w:t>
-          </w:r>
-          <w:proofErr w:type="spellEnd"/>
-          <w:r>
-            <w:rPr>
-              <w:color w:val="548DD4" w:themeColor="text2" w:themeTint="99"/>
-            </w:rPr>
-            <w:t xml:space="preserve"> based</w:t>
+            <w:t>iframe based</w:t>
           </w:r>
           <w:r>
             <w:t xml:space="preserve">) </w:t>
@@ -810,8 +783,6 @@
             </w:rPr>
             <w:t>(</w:t>
           </w:r>
-          <w:proofErr w:type="spellStart"/>
-          <w:proofErr w:type="gramStart"/>
           <w:r>
             <w:rPr>
               <w:sz w:val="36"/>
@@ -819,7 +790,6 @@
             </w:rPr>
             <w:t>Ver</w:t>
           </w:r>
-          <w:proofErr w:type="spellEnd"/>
           <w:r>
             <w:rPr>
               <w:sz w:val="36"/>
@@ -834,7 +804,6 @@
             </w:rPr>
             <w:t>:</w:t>
           </w:r>
-          <w:proofErr w:type="gramEnd"/>
           <w:r>
             <w:rPr>
               <w:sz w:val="36"/>
@@ -847,7 +816,16 @@
               <w:sz w:val="36"/>
               <w:szCs w:val="36"/>
             </w:rPr>
-            <w:t>1.0</w:t>
+            <w:t>2</w:t>
+          </w:r>
+          <w:bookmarkStart w:id="0" w:name="_GoBack"/>
+          <w:bookmarkEnd w:id="0"/>
+          <w:r>
+            <w:rPr>
+              <w:sz w:val="36"/>
+              <w:szCs w:val="36"/>
+            </w:rPr>
+            <w:t>.0</w:t>
           </w:r>
           <w:r>
             <w:rPr>
@@ -2143,25 +2121,7 @@
           <w:sz w:val="22"/>
           <w:szCs w:val="22"/>
         </w:rPr>
-        <w:t xml:space="preserve">the </w:t>
-      </w:r>
-      <w:proofErr w:type="spellStart"/>
-      <w:proofErr w:type="gramStart"/>
-      <w:r>
-        <w:rPr>
-          <w:sz w:val="22"/>
-          <w:szCs w:val="22"/>
-        </w:rPr>
-        <w:t>Ic</w:t>
-      </w:r>
-      <w:proofErr w:type="spellEnd"/>
-      <w:proofErr w:type="gramEnd"/>
-      <w:r>
-        <w:rPr>
-          <w:sz w:val="22"/>
-          <w:szCs w:val="22"/>
-        </w:rPr>
-        <w:t xml:space="preserve"> file which was modified in the start of this process</w:t>
+        <w:t>the Ic file which was modified in the start of this process</w:t>
       </w:r>
       <w:r>
         <w:rPr>
@@ -2212,21 +2172,12 @@
         </w:rPr>
         <w:t xml:space="preserve"> *</w:t>
       </w:r>
-      <w:proofErr w:type="spellStart"/>
-      <w:r>
-        <w:rPr>
-          <w:sz w:val="22"/>
-          <w:szCs w:val="22"/>
-        </w:rPr>
-        <w:t>page.international-checkout.liquid</w:t>
-      </w:r>
-      <w:proofErr w:type="spellEnd"/>
-      <w:r>
-        <w:rPr>
-          <w:sz w:val="22"/>
-          <w:szCs w:val="22"/>
-        </w:rPr>
-        <w:t xml:space="preserve"> </w:t>
+      <w:r>
+        <w:rPr>
+          <w:sz w:val="22"/>
+          <w:szCs w:val="22"/>
+        </w:rPr>
+        <w:t xml:space="preserve">page.international-checkout.liquid </w:t>
       </w:r>
       <w:r>
         <w:rPr>
@@ -2447,25 +2398,21 @@
         </w:rPr>
         <w:t xml:space="preserve">width and </w:t>
       </w:r>
-      <w:proofErr w:type="spellStart"/>
-      <w:proofErr w:type="gramStart"/>
       <w:r>
         <w:rPr>
           <w:i/>
           <w:sz w:val="22"/>
           <w:szCs w:val="22"/>
         </w:rPr>
-        <w:t>Ic</w:t>
-      </w:r>
-      <w:proofErr w:type="spellEnd"/>
-      <w:proofErr w:type="gramEnd"/>
+        <w:t xml:space="preserve">Ic page </w:t>
+      </w:r>
       <w:r>
         <w:rPr>
           <w:i/>
           <w:sz w:val="22"/>
           <w:szCs w:val="22"/>
         </w:rPr>
-        <w:t xml:space="preserve"> page </w:t>
+        <w:t xml:space="preserve">position from line 27 to 29 </w:t>
       </w:r>
       <w:r>
         <w:rPr>
@@ -2473,23 +2420,7 @@
           <w:sz w:val="22"/>
           <w:szCs w:val="22"/>
         </w:rPr>
-        <w:t xml:space="preserve">position from line 27 to 29 </w:t>
-      </w:r>
-      <w:r>
-        <w:rPr>
-          <w:i/>
-          <w:sz w:val="22"/>
-          <w:szCs w:val="22"/>
-        </w:rPr>
-        <w:t>according to theme</w:t>
-      </w:r>
-      <w:r>
-        <w:rPr>
-          <w:i/>
-          <w:sz w:val="22"/>
-          <w:szCs w:val="22"/>
-        </w:rPr>
-        <w:t xml:space="preserve"> </w:t>
+        <w:t xml:space="preserve">according to theme </w:t>
       </w:r>
       <w:r>
         <w:rPr>
@@ -3212,23 +3143,7 @@
           <w:sz w:val="22"/>
           <w:szCs w:val="22"/>
         </w:rPr>
-        <w:t>*</w:t>
-      </w:r>
-      <w:proofErr w:type="spellStart"/>
-      <w:r>
-        <w:rPr>
-          <w:sz w:val="22"/>
-          <w:szCs w:val="22"/>
-        </w:rPr>
-        <w:t>page.international-checkout.liquid</w:t>
-      </w:r>
-      <w:proofErr w:type="spellEnd"/>
-      <w:r>
-        <w:rPr>
-          <w:sz w:val="22"/>
-          <w:szCs w:val="22"/>
-        </w:rPr>
-        <w:t>*</w:t>
+        <w:t>*page.international-checkout.liquid*</w:t>
       </w:r>
       <w:r>
         <w:rPr>
@@ -3346,10 +3261,7 @@
         <w:t xml:space="preserve"> Add IC button on cart page</w:t>
       </w:r>
     </w:p>
-    <w:p>
-      <w:bookmarkStart w:id="0" w:name="_GoBack"/>
-      <w:bookmarkEnd w:id="0"/>
-    </w:p>
+    <w:p/>
     <w:p>
       <w:pPr>
         <w:pStyle w:val="ListParagraph"/>
@@ -3401,23 +3313,7 @@
           <w:sz w:val="22"/>
           <w:szCs w:val="22"/>
         </w:rPr>
-        <w:t>*</w:t>
-      </w:r>
-      <w:proofErr w:type="spellStart"/>
-      <w:r>
-        <w:rPr>
-          <w:sz w:val="22"/>
-          <w:szCs w:val="22"/>
-        </w:rPr>
-        <w:t>cart.liquid</w:t>
-      </w:r>
-      <w:proofErr w:type="spellEnd"/>
-      <w:r>
-        <w:rPr>
-          <w:sz w:val="22"/>
-          <w:szCs w:val="22"/>
-        </w:rPr>
-        <w:t xml:space="preserve">* </w:t>
+        <w:t xml:space="preserve">*cart.liquid* </w:t>
       </w:r>
       <w:r>
         <w:rPr>
@@ -3701,23 +3597,7 @@
           <w:sz w:val="22"/>
           <w:szCs w:val="22"/>
         </w:rPr>
-        <w:t>Copy the code from *cart.liquid.html* from attachment and paste it in *</w:t>
-      </w:r>
-      <w:proofErr w:type="spellStart"/>
-      <w:r>
-        <w:rPr>
-          <w:sz w:val="22"/>
-          <w:szCs w:val="22"/>
-        </w:rPr>
-        <w:t>cart.liquid</w:t>
-      </w:r>
-      <w:proofErr w:type="spellEnd"/>
-      <w:r>
-        <w:rPr>
-          <w:sz w:val="22"/>
-          <w:szCs w:val="22"/>
-        </w:rPr>
-        <w:t xml:space="preserve">* under </w:t>
+        <w:t xml:space="preserve">Copy the code from *cart.liquid.html* from attachment and paste it in *cart.liquid* under </w:t>
       </w:r>
       <w:r>
         <w:rPr>
@@ -3800,39 +3680,8 @@
           <w:sz w:val="22"/>
           <w:szCs w:val="22"/>
         </w:rPr>
-        <w:t xml:space="preserve">ed </w:t>
-      </w:r>
-      <w:proofErr w:type="spellStart"/>
-      <w:r>
-        <w:rPr>
-          <w:i/>
-          <w:color w:val="548DD4" w:themeColor="text2" w:themeTint="99"/>
-          <w:sz w:val="22"/>
-          <w:szCs w:val="22"/>
-        </w:rPr>
-        <w:t>iframe</w:t>
-      </w:r>
-      <w:proofErr w:type="spellEnd"/>
-      <w:r>
-        <w:rPr>
-          <w:i/>
-          <w:color w:val="548DD4" w:themeColor="text2" w:themeTint="99"/>
-          <w:sz w:val="22"/>
-          <w:szCs w:val="22"/>
-        </w:rPr>
-        <w:t xml:space="preserve"> based integration in </w:t>
-      </w:r>
-      <w:proofErr w:type="spellStart"/>
-      <w:r>
-        <w:rPr>
-          <w:i/>
-          <w:color w:val="548DD4" w:themeColor="text2" w:themeTint="99"/>
-          <w:sz w:val="22"/>
-          <w:szCs w:val="22"/>
-        </w:rPr>
-        <w:t>Shopify</w:t>
-      </w:r>
-      <w:proofErr w:type="spellEnd"/>
+        <w:t>ed iframe based integration in Shopify</w:t>
+      </w:r>
       <w:r>
         <w:rPr>
           <w:i/>
@@ -4023,31 +3872,14 @@
           <w:rPr>
             <w:rStyle w:val="SubtleEmphasis"/>
           </w:rPr>
-          <w:t xml:space="preserve">IC </w:t>
+          <w:t xml:space="preserve">IC Iframe Based Integration Guide For </w:t>
         </w:r>
-        <w:proofErr w:type="spellStart"/>
-        <w:r>
-          <w:rPr>
-            <w:rStyle w:val="SubtleEmphasis"/>
-          </w:rPr>
-          <w:t>Iframe</w:t>
-        </w:r>
-        <w:proofErr w:type="spellEnd"/>
-        <w:r>
-          <w:rPr>
-            <w:rStyle w:val="SubtleEmphasis"/>
-          </w:rPr>
-          <w:t xml:space="preserve"> Based Integration Guide For </w:t>
-        </w:r>
-        <w:proofErr w:type="spellStart"/>
-        <w:proofErr w:type="gramStart"/>
         <w:r>
           <w:rPr>
             <w:rStyle w:val="SubtleEmphasis"/>
           </w:rPr>
           <w:t>Shopify</w:t>
         </w:r>
-        <w:proofErr w:type="spellEnd"/>
         <w:r>
           <w:rPr>
             <w:color w:val="808080" w:themeColor="background1" w:themeShade="80"/>
@@ -4056,11 +3888,7 @@
           <w:t xml:space="preserve"> </w:t>
         </w:r>
         <w:r>
-          <w:t xml:space="preserve"> |</w:t>
-        </w:r>
-        <w:proofErr w:type="gramEnd"/>
-        <w:r>
-          <w:t xml:space="preserve"> </w:t>
+          <w:t xml:space="preserve"> | </w:t>
         </w:r>
         <w:r>
           <w:fldChar w:fldCharType="begin"/>
@@ -6801,7 +6629,7 @@
 </file>
 
 <file path=customXml/itemProps2.xml><?xml version="1.0" encoding="utf-8"?>
-<ds:datastoreItem xmlns:ds="http://schemas.openxmlformats.org/officeDocument/2006/customXml" ds:itemID="{8647B533-9676-463F-B6A1-65B3488612BE}">
+<ds:datastoreItem xmlns:ds="http://schemas.openxmlformats.org/officeDocument/2006/customXml" ds:itemID="{C6C9BD1B-FCBB-4600-B3E7-B6E9864F7EEB}">
   <ds:schemaRefs>
     <ds:schemaRef ds:uri="http://schemas.openxmlformats.org/officeDocument/2006/bibliography"/>
   </ds:schemaRefs>

</xml_diff>